<commit_message>
codigo terminado, cambios en el informe
</commit_message>
<xml_diff>
--- a/InformeParadigmas_212195913_IanRiosecoCastro.docx
+++ b/InformeParadigmas_212195913_IanRiosecoCastro.docx
@@ -1415,13 +1415,7 @@
         <w:jc w:val="both"/>
       </w:pPr>
       <w:r>
-        <w:t xml:space="preserve">En este laboratorio, abordaremos el lenguaje de programación scheme el cual aplicaremos en el desarrollo de un juego llamado conecta 4 (figura 1), conecta 4 es un juego para 2 jugadores que se juega en un tablero vertical de 6 filas y 7 columnas. Cada jugador cuenta con 21 fichas el cual </w:t>
-      </w:r>
-      <w:r>
-        <w:t>sería</w:t>
-      </w:r>
-      <w:r>
-        <w:t xml:space="preserve"> un juego normal y 10 fichas si es un juego rápido, cada jugador tiene un color asociado el cual puede ser “rojo” o “amarillo”. Los jugadores van por turno dejando caer sus fichas desde la parte superior del tablero en alguna de las 7 columnas de este. Las fichas se van posicionando en la parte baja del tablero, con el objetivo de ser el primero en formar una línea de 4 fichas del mismo color, ya se vertical, horizontal o diagonal (figura 2). Si esto no sucede ya sea por que llenaron el tablero o ambos se quedaron sin fichas se considera empate. Los jugadores se pueden ir bloqueando mutuamente para así no completar la línea de 4 fichas, estas no se pueden sobreponer a otra ficha ya posicio</w:t>
+        <w:t>En este laboratorio, abordaremos el lenguaje de programación scheme el cual aplicaremos en el desarrollo de un juego llamado conecta 4 (figura 1), conecta 4 es un juego para 2 jugadores que se juega en un tablero vertical de 6 filas y 7 columnas. Cada jugador cuenta con 21 fichas el cual sería un juego normal y 10 fichas si es un juego rápido, cada jugador tiene un color asociado el cual puede ser “rojo” o “amarillo”. Los jugadores van por turno dejando caer sus fichas desde la parte superior del tablero en alguna de las 7 columnas de este. Las fichas se van posicionando en la parte baja del tablero, con el objetivo de ser el primero en formar una línea de 4 fichas del mismo color, ya se vertical, horizontal o diagonal (figura 2). Si esto no sucede ya sea por que llenaron el tablero o ambos se quedaron sin fichas se considera empate. Los jugadores se pueden ir bloqueando mutuamente para así no completar la línea de 4 fichas, estas no se pueden sobreponer a otra ficha ya posicio</w:t>
       </w:r>
       <w:r>
         <w:t>nada.</w:t>
@@ -2401,7 +2395,14 @@
           <w:rFonts w:ascii="Calibri Light"/>
           <w:u w:val="single"/>
         </w:rPr>
-        <w:t>Auxiliares:</w:t>
+        <w:t>externas</w:t>
+      </w:r>
+      <w:r>
+        <w:rPr>
+          <w:rFonts w:ascii="Calibri Light"/>
+          <w:u w:val="single"/>
+        </w:rPr>
+        <w:t>:</w:t>
       </w:r>
     </w:p>
     <w:p>
@@ -2501,7 +2502,13 @@
         <w:t xml:space="preserve"> </w:t>
       </w:r>
       <w:r>
-        <w:t>los cuales deben considerar todas las situaciones del juego conecta 4</w:t>
+        <w:t xml:space="preserve">los cuales deben considerar todas </w:t>
+      </w:r>
+      <w:r>
+        <w:t xml:space="preserve">o gran parte de </w:t>
+      </w:r>
+      <w:r>
+        <w:t>las situaciones del juego conecta 4</w:t>
       </w:r>
       <w:r>
         <w:rPr>
@@ -2570,49 +2577,309 @@
         <w:t xml:space="preserve"> </w:t>
       </w:r>
       <w:r>
+        <w:t>contendrá</w:t>
+      </w:r>
+      <w:r>
+        <w:rPr>
+          <w:spacing w:val="-5"/>
+        </w:rPr>
+        <w:t xml:space="preserve"> </w:t>
+      </w:r>
+      <w:r>
+        <w:t>la función externa creada</w:t>
+      </w:r>
+      <w:r>
+        <w:t>.</w:t>
+      </w:r>
+      <w:r>
+        <w:rPr>
+          <w:spacing w:val="-6"/>
+        </w:rPr>
+        <w:t xml:space="preserve"> </w:t>
+      </w:r>
+      <w:r>
+        <w:t>Todos</w:t>
+      </w:r>
+      <w:r>
+        <w:rPr>
+          <w:spacing w:val="-2"/>
+        </w:rPr>
+        <w:t xml:space="preserve"> </w:t>
+      </w:r>
+      <w:r>
+        <w:t>estos</w:t>
+      </w:r>
+      <w:r>
+        <w:rPr>
+          <w:spacing w:val="-4"/>
+        </w:rPr>
+        <w:t xml:space="preserve"> </w:t>
+      </w:r>
+      <w:r>
+        <w:t>archivos fueron</w:t>
+      </w:r>
+      <w:r>
+        <w:t xml:space="preserve"> </w:t>
+      </w:r>
+      <w:r>
+        <w:t>implementados</w:t>
+      </w:r>
+      <w:r>
+        <w:rPr>
+          <w:spacing w:val="-6"/>
+        </w:rPr>
+        <w:t xml:space="preserve"> </w:t>
+      </w:r>
+      <w:r>
+        <w:t>en</w:t>
+      </w:r>
+      <w:r>
+        <w:rPr>
+          <w:spacing w:val="-4"/>
+        </w:rPr>
+        <w:t xml:space="preserve"> </w:t>
+      </w:r>
+      <w:r>
+        <w:t>“DrRacket”</w:t>
+      </w:r>
+      <w:r>
+        <w:rPr>
+          <w:spacing w:val="-4"/>
+        </w:rPr>
+        <w:t xml:space="preserve"> </w:t>
+      </w:r>
+      <w:r>
+        <w:t>versión</w:t>
+      </w:r>
+      <w:r>
+        <w:rPr>
+          <w:spacing w:val="-1"/>
+        </w:rPr>
+        <w:t xml:space="preserve"> </w:t>
+      </w:r>
+      <w:r>
+        <w:t>8.12.</w:t>
+      </w:r>
+      <w:r>
+        <w:rPr>
+          <w:spacing w:val="-6"/>
+        </w:rPr>
+        <w:t xml:space="preserve"> </w:t>
+      </w:r>
+      <w:r>
+        <w:t>Por</w:t>
+      </w:r>
+      <w:r>
+        <w:rPr>
+          <w:spacing w:val="-5"/>
+        </w:rPr>
+        <w:t xml:space="preserve"> </w:t>
+      </w:r>
+      <w:r>
+        <w:t>otra</w:t>
+      </w:r>
+      <w:r>
+        <w:rPr>
+          <w:spacing w:val="-4"/>
+        </w:rPr>
+        <w:t xml:space="preserve"> </w:t>
+      </w:r>
+      <w:r>
+        <w:t>parte,</w:t>
+      </w:r>
+      <w:r>
+        <w:rPr>
+          <w:spacing w:val="-3"/>
+        </w:rPr>
+        <w:t xml:space="preserve"> </w:t>
+      </w:r>
+      <w:r>
+        <w:t>¡se prohíbe el uso de funciones que implican manipulación directa de estado, como set!</w:t>
+      </w:r>
+      <w:r>
+        <w:rPr>
+          <w:spacing w:val="-1"/>
+        </w:rPr>
+        <w:t xml:space="preserve"> </w:t>
+      </w:r>
+      <w:r>
+        <w:t>y</w:t>
+      </w:r>
+      <w:r>
+        <w:rPr>
+          <w:spacing w:val="-2"/>
+        </w:rPr>
+        <w:t xml:space="preserve"> </w:t>
+      </w:r>
+      <w:r>
+        <w:t>similares,</w:t>
+      </w:r>
+      <w:r>
+        <w:rPr>
+          <w:spacing w:val="-3"/>
+        </w:rPr>
+        <w:t xml:space="preserve"> </w:t>
+      </w:r>
+      <w:r>
+        <w:t>para</w:t>
+      </w:r>
+      <w:r>
+        <w:rPr>
+          <w:spacing w:val="-4"/>
+        </w:rPr>
+        <w:t xml:space="preserve"> </w:t>
+      </w:r>
+      <w:r>
+        <w:t>evitar</w:t>
+      </w:r>
+      <w:r>
+        <w:rPr>
+          <w:spacing w:val="-1"/>
+        </w:rPr>
+        <w:t xml:space="preserve"> </w:t>
+      </w:r>
+      <w:r>
+        <w:t>la</w:t>
+      </w:r>
+      <w:r>
+        <w:t xml:space="preserve"> </w:t>
+      </w:r>
+      <w:r>
+        <w:t>simulación</w:t>
+      </w:r>
+      <w:r>
+        <w:rPr>
+          <w:spacing w:val="-5"/>
+        </w:rPr>
+        <w:t xml:space="preserve"> </w:t>
+      </w:r>
+      <w:r>
+        <w:t>de</w:t>
+      </w:r>
+      <w:r>
+        <w:rPr>
+          <w:spacing w:val="-6"/>
+        </w:rPr>
+        <w:t xml:space="preserve"> </w:t>
+      </w:r>
+      <w:r>
+        <w:t>variables</w:t>
+      </w:r>
+      <w:r>
+        <w:rPr>
+          <w:spacing w:val="-2"/>
+        </w:rPr>
+        <w:t xml:space="preserve"> </w:t>
+      </w:r>
+      <w:r>
+        <w:t>tradicionales.</w:t>
+      </w:r>
+      <w:r>
+        <w:rPr>
+          <w:spacing w:val="-4"/>
+        </w:rPr>
+        <w:t xml:space="preserve"> </w:t>
+      </w:r>
+      <w:r>
+        <w:t>Además,</w:t>
+      </w:r>
+      <w:r>
+        <w:rPr>
+          <w:spacing w:val="-5"/>
+        </w:rPr>
+        <w:t xml:space="preserve"> </w:t>
+      </w:r>
+      <w:r>
+        <w:t>no</w:t>
+      </w:r>
+      <w:r>
+        <w:rPr>
+          <w:spacing w:val="-5"/>
+        </w:rPr>
+        <w:t xml:space="preserve"> </w:t>
+      </w:r>
+      <w:r>
+        <w:t>se</w:t>
+      </w:r>
+      <w:r>
+        <w:rPr>
+          <w:spacing w:val="-4"/>
+        </w:rPr>
+        <w:t xml:space="preserve"> </w:t>
+      </w:r>
+      <w:r>
+        <w:t>permite</w:t>
+      </w:r>
+      <w:r>
+        <w:rPr>
+          <w:spacing w:val="-3"/>
+        </w:rPr>
+        <w:t xml:space="preserve"> </w:t>
+      </w:r>
+      <w:r>
+        <w:t>el</w:t>
+      </w:r>
+      <w:r>
+        <w:rPr>
+          <w:spacing w:val="-5"/>
+        </w:rPr>
+        <w:t xml:space="preserve"> </w:t>
+      </w:r>
+      <w:r>
+        <w:t>uso</w:t>
+      </w:r>
+      <w:r>
+        <w:rPr>
+          <w:spacing w:val="-6"/>
+        </w:rPr>
+        <w:t xml:space="preserve"> </w:t>
+      </w:r>
+      <w:r>
+        <w:t>de</w:t>
+      </w:r>
+      <w:r>
+        <w:rPr>
+          <w:spacing w:val="-5"/>
+        </w:rPr>
+        <w:t xml:space="preserve"> </w:t>
+      </w:r>
+      <w:proofErr w:type="gramStart"/>
+      <w:r>
+        <w:t>bibliotecas</w:t>
+      </w:r>
+      <w:r>
+        <w:t xml:space="preserve"> </w:t>
+      </w:r>
+      <w:r>
         <w:rPr>
           <w:spacing w:val="-51"/>
         </w:rPr>
         <w:t xml:space="preserve"> </w:t>
       </w:r>
       <w:r>
-        <w:rPr>
-          <w:spacing w:val="-51"/>
-        </w:rPr>
-        <w:t xml:space="preserve">   </w:t>
-      </w:r>
-      <w:r>
-        <w:t>contendrá</w:t>
-      </w:r>
-      <w:r>
-        <w:rPr>
-          <w:spacing w:val="-5"/>
-        </w:rPr>
-        <w:t xml:space="preserve"> </w:t>
-      </w:r>
-      <w:r>
-        <w:t>la función externa creada</w:t>
-      </w:r>
-      <w:r>
-        <w:t>.</w:t>
-      </w:r>
-      <w:r>
-        <w:rPr>
-          <w:spacing w:val="-6"/>
-        </w:rPr>
-        <w:t xml:space="preserve"> </w:t>
-      </w:r>
-      <w:r>
-        <w:t>Todos</w:t>
-      </w:r>
-      <w:r>
-        <w:rPr>
-          <w:spacing w:val="-2"/>
-        </w:rPr>
-        <w:t xml:space="preserve"> </w:t>
-      </w:r>
-      <w:r>
-        <w:t>estos</w:t>
+        <w:t>externas</w:t>
+      </w:r>
+      <w:proofErr w:type="gramEnd"/>
+      <w:r>
+        <w:t>,</w:t>
+      </w:r>
+      <w:r>
+        <w:rPr>
+          <w:spacing w:val="-3"/>
+        </w:rPr>
+        <w:t xml:space="preserve"> </w:t>
+      </w:r>
+      <w:r>
+        <w:t>solamente</w:t>
+      </w:r>
+      <w:r>
+        <w:rPr>
+          <w:spacing w:val="-1"/>
+        </w:rPr>
+        <w:t xml:space="preserve"> </w:t>
+      </w:r>
+      <w:r>
+        <w:t>se</w:t>
       </w:r>
       <w:r>
         <w:rPr>
@@ -2621,22 +2888,16 @@
         <w:t xml:space="preserve"> </w:t>
       </w:r>
       <w:r>
-        <w:t>archivos fueron</w:t>
-      </w:r>
-      <w:r>
-        <w:t xml:space="preserve"> </w:t>
-      </w:r>
-      <w:r>
-        <w:t>implementados</w:t>
-      </w:r>
-      <w:r>
-        <w:rPr>
-          <w:spacing w:val="-6"/>
-        </w:rPr>
-        <w:t xml:space="preserve"> </w:t>
-      </w:r>
-      <w:r>
-        <w:t>en</w:t>
+        <w:t>permite</w:t>
+      </w:r>
+      <w:r>
+        <w:rPr>
+          <w:spacing w:val="-1"/>
+        </w:rPr>
+        <w:t xml:space="preserve"> </w:t>
+      </w:r>
+      <w:r>
+        <w:t>el</w:t>
       </w:r>
       <w:r>
         <w:rPr>
@@ -2645,7 +2906,7 @@
         <w:t xml:space="preserve"> </w:t>
       </w:r>
       <w:r>
-        <w:t>“DrRacket”</w:t>
+        <w:t>uso</w:t>
       </w:r>
       <w:r>
         <w:rPr>
@@ -2654,7 +2915,16 @@
         <w:t xml:space="preserve"> </w:t>
       </w:r>
       <w:r>
-        <w:t>versión</w:t>
+        <w:t>de</w:t>
+      </w:r>
+      <w:r>
+        <w:rPr>
+          <w:spacing w:val="-4"/>
+        </w:rPr>
+        <w:t xml:space="preserve"> </w:t>
+      </w:r>
+      <w:r>
+        <w:t>la</w:t>
       </w:r>
       <w:r>
         <w:rPr>
@@ -2663,34 +2933,10 @@
         <w:t xml:space="preserve"> </w:t>
       </w:r>
       <w:r>
-        <w:t>8.12.</w:t>
-      </w:r>
-      <w:r>
-        <w:rPr>
-          <w:spacing w:val="-6"/>
-        </w:rPr>
-        <w:t xml:space="preserve"> </w:t>
-      </w:r>
-      <w:r>
-        <w:t>Por</w:t>
-      </w:r>
-      <w:r>
-        <w:rPr>
-          <w:spacing w:val="-5"/>
-        </w:rPr>
-        <w:t xml:space="preserve"> </w:t>
-      </w:r>
-      <w:r>
-        <w:t>otra</w:t>
-      </w:r>
-      <w:r>
-        <w:rPr>
-          <w:spacing w:val="-4"/>
-        </w:rPr>
-        <w:t xml:space="preserve"> </w:t>
-      </w:r>
-      <w:r>
-        <w:t>parte,</w:t>
+        <w:t>biblioteca</w:t>
+      </w:r>
+      <w:r>
+        <w:t>s</w:t>
       </w:r>
       <w:r>
         <w:rPr>
@@ -2699,247 +2945,10 @@
         <w:t xml:space="preserve"> </w:t>
       </w:r>
       <w:r>
-        <w:t>¡se prohíbe el uso de funciones que implican manipulación directa de estado, como set!</w:t>
-      </w:r>
-      <w:r>
-        <w:rPr>
-          <w:spacing w:val="-1"/>
-        </w:rPr>
-        <w:t xml:space="preserve"> </w:t>
-      </w:r>
-      <w:r>
-        <w:t>y</w:t>
-      </w:r>
-      <w:r>
-        <w:rPr>
-          <w:spacing w:val="-2"/>
-        </w:rPr>
-        <w:t xml:space="preserve"> </w:t>
-      </w:r>
-      <w:r>
-        <w:t>similares,</w:t>
-      </w:r>
-      <w:r>
-        <w:rPr>
-          <w:spacing w:val="-3"/>
-        </w:rPr>
-        <w:t xml:space="preserve"> </w:t>
-      </w:r>
-      <w:r>
-        <w:t>para</w:t>
-      </w:r>
-      <w:r>
-        <w:rPr>
-          <w:spacing w:val="-4"/>
-        </w:rPr>
-        <w:t xml:space="preserve"> </w:t>
-      </w:r>
-      <w:r>
-        <w:t>evitar</w:t>
-      </w:r>
-      <w:r>
-        <w:rPr>
-          <w:spacing w:val="-1"/>
-        </w:rPr>
-        <w:t xml:space="preserve"> </w:t>
-      </w:r>
-      <w:r>
-        <w:t>la</w:t>
-      </w:r>
-      <w:r>
-        <w:t xml:space="preserve"> </w:t>
-      </w:r>
-      <w:r>
-        <w:t>simulación</w:t>
-      </w:r>
-      <w:r>
-        <w:rPr>
-          <w:spacing w:val="-5"/>
-        </w:rPr>
-        <w:t xml:space="preserve"> </w:t>
-      </w:r>
-      <w:r>
-        <w:t>de</w:t>
-      </w:r>
-      <w:r>
-        <w:rPr>
-          <w:spacing w:val="-6"/>
-        </w:rPr>
-        <w:t xml:space="preserve"> </w:t>
-      </w:r>
-      <w:r>
-        <w:t>variables</w:t>
-      </w:r>
-      <w:r>
-        <w:rPr>
-          <w:spacing w:val="-2"/>
-        </w:rPr>
-        <w:t xml:space="preserve"> </w:t>
-      </w:r>
-      <w:r>
-        <w:t>tradicionales.</w:t>
-      </w:r>
-      <w:r>
-        <w:rPr>
-          <w:spacing w:val="-4"/>
-        </w:rPr>
-        <w:t xml:space="preserve"> </w:t>
-      </w:r>
-      <w:r>
-        <w:t>Además,</w:t>
-      </w:r>
-      <w:r>
-        <w:rPr>
-          <w:spacing w:val="-5"/>
-        </w:rPr>
-        <w:t xml:space="preserve"> </w:t>
-      </w:r>
-      <w:r>
-        <w:t>no</w:t>
-      </w:r>
-      <w:r>
-        <w:rPr>
-          <w:spacing w:val="-5"/>
-        </w:rPr>
-        <w:t xml:space="preserve"> </w:t>
-      </w:r>
-      <w:r>
-        <w:t>se</w:t>
-      </w:r>
-      <w:r>
-        <w:rPr>
-          <w:spacing w:val="-4"/>
-        </w:rPr>
-        <w:t xml:space="preserve"> </w:t>
-      </w:r>
-      <w:r>
-        <w:t>permite</w:t>
-      </w:r>
-      <w:r>
-        <w:rPr>
-          <w:spacing w:val="-3"/>
-        </w:rPr>
-        <w:t xml:space="preserve"> </w:t>
-      </w:r>
-      <w:r>
-        <w:t>el</w:t>
-      </w:r>
-      <w:r>
-        <w:rPr>
-          <w:spacing w:val="-5"/>
-        </w:rPr>
-        <w:t xml:space="preserve"> </w:t>
-      </w:r>
-      <w:r>
-        <w:t>uso</w:t>
-      </w:r>
-      <w:r>
-        <w:rPr>
-          <w:spacing w:val="-6"/>
-        </w:rPr>
-        <w:t xml:space="preserve"> </w:t>
-      </w:r>
-      <w:r>
-        <w:t>de</w:t>
-      </w:r>
-      <w:r>
-        <w:rPr>
-          <w:spacing w:val="-5"/>
-        </w:rPr>
-        <w:t xml:space="preserve"> </w:t>
-      </w:r>
-      <w:r>
-        <w:t>bibliotecas</w:t>
-      </w:r>
-      <w:r>
-        <w:rPr>
-          <w:spacing w:val="-51"/>
-        </w:rPr>
-        <w:t xml:space="preserve"> </w:t>
-      </w:r>
-      <w:r>
-        <w:t>externas,</w:t>
-      </w:r>
-      <w:r>
-        <w:rPr>
-          <w:spacing w:val="-3"/>
-        </w:rPr>
-        <w:t xml:space="preserve"> </w:t>
-      </w:r>
-      <w:r>
-        <w:t>solamente</w:t>
-      </w:r>
-      <w:r>
-        <w:rPr>
-          <w:spacing w:val="-1"/>
-        </w:rPr>
-        <w:t xml:space="preserve"> </w:t>
-      </w:r>
-      <w:r>
-        <w:t>se</w:t>
-      </w:r>
-      <w:r>
-        <w:rPr>
-          <w:spacing w:val="-4"/>
-        </w:rPr>
-        <w:t xml:space="preserve"> </w:t>
-      </w:r>
-      <w:r>
-        <w:t>permite</w:t>
-      </w:r>
-      <w:r>
-        <w:rPr>
-          <w:spacing w:val="-1"/>
-        </w:rPr>
-        <w:t xml:space="preserve"> </w:t>
-      </w:r>
-      <w:r>
-        <w:t>el</w:t>
-      </w:r>
-      <w:r>
-        <w:rPr>
-          <w:spacing w:val="-4"/>
-        </w:rPr>
-        <w:t xml:space="preserve"> </w:t>
-      </w:r>
-      <w:r>
-        <w:t>uso</w:t>
-      </w:r>
-      <w:r>
-        <w:rPr>
-          <w:spacing w:val="-4"/>
-        </w:rPr>
-        <w:t xml:space="preserve"> </w:t>
-      </w:r>
-      <w:r>
-        <w:t>de</w:t>
-      </w:r>
-      <w:r>
-        <w:rPr>
-          <w:spacing w:val="-4"/>
-        </w:rPr>
-        <w:t xml:space="preserve"> </w:t>
-      </w:r>
-      <w:r>
-        <w:t>la</w:t>
-      </w:r>
-      <w:r>
-        <w:rPr>
-          <w:spacing w:val="-1"/>
-        </w:rPr>
-        <w:t xml:space="preserve"> </w:t>
-      </w:r>
-      <w:r>
-        <w:t>biblioteca</w:t>
-      </w:r>
-      <w:r>
-        <w:rPr>
-          <w:spacing w:val="-3"/>
-        </w:rPr>
-        <w:t xml:space="preserve"> </w:t>
-      </w:r>
-      <w:r>
         <w:t>natural</w:t>
+      </w:r>
+      <w:r>
+        <w:t>es</w:t>
       </w:r>
       <w:r>
         <w:rPr>
@@ -3209,7 +3218,13 @@
         <w:t>os</w:t>
       </w:r>
       <w:r>
-        <w:t>; no edites otros archivos.</w:t>
+        <w:t>; no edit</w:t>
+      </w:r>
+      <w:r>
+        <w:t>ar</w:t>
+      </w:r>
+      <w:r>
+        <w:t xml:space="preserve"> otros archivos.</w:t>
       </w:r>
       <w:r>
         <w:t xml:space="preserve"> Tener los 8 archivos abiertos al momento de ejecutar algunos de los scripts (figura 3) y todos en la misma carpeta (figura 4),</w:t>
@@ -3276,84 +3291,6 @@
       </w:r>
       <w:r>
         <w:t>necesarias,</w:t>
-      </w:r>
-      <w:r>
-        <w:rPr>
-          <w:spacing w:val="-4"/>
-        </w:rPr>
-        <w:t xml:space="preserve"> </w:t>
-      </w:r>
-      <w:r>
-        <w:t>otras</w:t>
-      </w:r>
-      <w:r>
-        <w:rPr>
-          <w:spacing w:val="-3"/>
-        </w:rPr>
-        <w:t xml:space="preserve"> </w:t>
-      </w:r>
-      <w:r>
-        <w:t>podrían</w:t>
-      </w:r>
-      <w:r>
-        <w:rPr>
-          <w:spacing w:val="-3"/>
-        </w:rPr>
-        <w:t xml:space="preserve"> </w:t>
-      </w:r>
-      <w:r>
-        <w:t>no</w:t>
-      </w:r>
-      <w:r>
-        <w:t xml:space="preserve"> </w:t>
-      </w:r>
-      <w:r>
-        <w:t>estar</w:t>
-      </w:r>
-      <w:r>
-        <w:rPr>
-          <w:spacing w:val="-5"/>
-        </w:rPr>
-        <w:t xml:space="preserve"> </w:t>
-      </w:r>
-      <w:r>
-        <w:t>desarrolladas,</w:t>
-      </w:r>
-      <w:r>
-        <w:rPr>
-          <w:spacing w:val="-7"/>
-        </w:rPr>
-        <w:t xml:space="preserve"> </w:t>
-      </w:r>
-      <w:r>
-        <w:t>así</w:t>
-      </w:r>
-      <w:r>
-        <w:rPr>
-          <w:spacing w:val="-6"/>
-        </w:rPr>
-        <w:t xml:space="preserve"> </w:t>
-      </w:r>
-      <w:r>
-        <w:t>que</w:t>
-      </w:r>
-      <w:r>
-        <w:rPr>
-          <w:spacing w:val="-4"/>
-        </w:rPr>
-        <w:t xml:space="preserve"> </w:t>
-      </w:r>
-      <w:r>
-        <w:t>evita</w:t>
-      </w:r>
-      <w:r>
-        <w:rPr>
-          <w:spacing w:val="-6"/>
-        </w:rPr>
-        <w:t xml:space="preserve"> </w:t>
-      </w:r>
-      <w:r>
-        <w:t>utilizarlas</w:t>
       </w:r>
       <w:r>
         <w:rPr>
@@ -3643,10 +3580,7 @@
         <w:t xml:space="preserve">                          </w:t>
       </w:r>
       <w:r>
-        <w:t>8.</w:t>
-      </w:r>
-      <w:r>
-        <w:t>Resultados</w:t>
+        <w:t>8.Resultados</w:t>
       </w:r>
       <w:r>
         <w:rPr>
@@ -3789,10 +3723,7 @@
         <w:t xml:space="preserve">                                           </w:t>
       </w:r>
       <w:r>
-        <w:t>9.</w:t>
-      </w:r>
-      <w:r>
-        <w:t>Conclusión</w:t>
+        <w:t>9.Conclusión</w:t>
       </w:r>
     </w:p>
     <w:p>
@@ -3866,10 +3797,7 @@
         <w:t xml:space="preserve">                                          </w:t>
       </w:r>
       <w:r>
-        <w:t>10.</w:t>
-      </w:r>
-      <w:r>
-        <w:t>Anexos</w:t>
+        <w:t>10.Anexos</w:t>
       </w:r>
     </w:p>
     <w:p>
@@ -4369,6 +4297,7 @@
       </w:pPr>
       <w:r>
         <w:rPr>
+          <w:noProof/>
           <w:sz w:val="10"/>
         </w:rPr>
         <w:drawing>
@@ -4807,6 +4736,7 @@
       </w:pPr>
       <w:r>
         <w:rPr>
+          <w:noProof/>
           <w:sz w:val="9"/>
         </w:rPr>
         <w:drawing>
@@ -4904,10 +4834,7 @@
         <w:t xml:space="preserve">                                        </w:t>
       </w:r>
       <w:r>
-        <w:t>11.</w:t>
-      </w:r>
-      <w:r>
-        <w:t>Bibliografía:</w:t>
+        <w:t>11.Bibliografía:</w:t>
       </w:r>
     </w:p>
     <w:p>
@@ -6865,6 +6792,7 @@
   <w:style w:type="character" w:default="1" w:styleId="Fuentedeprrafopredeter">
     <w:name w:val="Default Paragraph Font"/>
     <w:uiPriority w:val="1"/>
+    <w:semiHidden/>
     <w:unhideWhenUsed/>
   </w:style>
   <w:style w:type="table" w:default="1" w:styleId="Tablanormal">

</xml_diff>